<commit_message>
feat: Add stable mocking
</commit_message>
<xml_diff>
--- a/machine-learning-engineering/prj-capstone-stocks/Using AutoGluon to predict Stock Prices - Proposal.docx
+++ b/machine-learning-engineering/prj-capstone-stocks/Using AutoGluon to predict Stock Prices - Proposal.docx
@@ -13,21 +13,7 @@
         <w:rPr>
           <w:lang w:val="en-GB"/>
         </w:rPr>
-        <w:t xml:space="preserve">Using </w:t>
-      </w:r>
-      <w:proofErr w:type="spellStart"/>
-      <w:r>
-        <w:rPr>
-          <w:lang w:val="en-GB"/>
-        </w:rPr>
-        <w:t>AutoGluon</w:t>
-      </w:r>
-      <w:proofErr w:type="spellEnd"/>
-      <w:r>
-        <w:rPr>
-          <w:lang w:val="en-GB"/>
-        </w:rPr>
-        <w:t xml:space="preserve"> to predict Stock Prices - Capstone Proposal</w:t>
+        <w:t>Using AutoGluon to predict Stock Prices - Capstone Proposal</w:t>
       </w:r>
     </w:p>
     <w:p>
@@ -61,93 +47,127 @@
         </w:rPr>
         <w:t xml:space="preserve">one of the </w:t>
       </w:r>
-      <w:hyperlink r:id="rId5" w:history="1">
+      <w:hyperlink r:id="rId6" w:history="1">
         <w:r>
           <w:rPr>
             <w:rStyle w:val="Hipervnculo"/>
             <w:lang w:val="en-GB"/>
           </w:rPr>
-          <w:t>Udacity s</w:t>
+          <w:t>Udacity suggestions</w:t>
+        </w:r>
+      </w:hyperlink>
+      <w:r>
+        <w:rPr>
+          <w:rStyle w:val="Hipervnculo"/>
+          <w:lang w:val="en-GB"/>
+        </w:rPr>
+        <w:t>[1]</w:t>
+      </w:r>
+      <w:r>
+        <w:rPr>
+          <w:lang w:val="en-GB"/>
+        </w:rPr>
+        <w:t xml:space="preserve"> for capstone projects</w:t>
+      </w:r>
+      <w:r>
+        <w:rPr>
+          <w:lang w:val="en-GB"/>
+        </w:rPr>
+        <w:t>)</w:t>
+      </w:r>
+    </w:p>
+    <w:p>
+      <w:pPr>
+        <w:pStyle w:val="Ttulo2"/>
+        <w:rPr>
+          <w:lang w:val="en-GB"/>
+        </w:rPr>
+      </w:pPr>
+      <w:r>
+        <w:rPr>
+          <w:lang w:val="en-GB"/>
+        </w:rPr>
+        <w:t>Domain Background</w:t>
+      </w:r>
+    </w:p>
+    <w:p>
+      <w:pPr>
+        <w:rPr>
+          <w:lang w:val="en-GB"/>
+        </w:rPr>
+      </w:pPr>
+      <w:r>
+        <w:rPr>
+          <w:lang w:val="en-GB"/>
+        </w:rPr>
+        <w:t xml:space="preserve">Individuals, hedge funds and all kinds of investors have been using different </w:t>
+      </w:r>
+      <w:r>
+        <w:rPr>
+          <w:lang w:val="en-GB"/>
+        </w:rPr>
+        <w:t>types</w:t>
+      </w:r>
+      <w:r>
+        <w:rPr>
+          <w:lang w:val="en-GB"/>
+        </w:rPr>
+        <w:t xml:space="preserve"> of financial models to make profitable investments on company stocks.</w:t>
+      </w:r>
+      <w:r>
+        <w:rPr>
+          <w:lang w:val="en-GB"/>
+        </w:rPr>
+        <w:t xml:space="preserve"> With the</w:t>
+      </w:r>
+      <w:r>
+        <w:rPr>
+          <w:lang w:val="en-GB"/>
+        </w:rPr>
+        <w:t xml:space="preserve"> </w:t>
+      </w:r>
+      <w:hyperlink r:id="rId7" w:history="1">
+        <w:r>
+          <w:rPr>
+            <w:rStyle w:val="Hipervnculo"/>
+            <w:lang w:val="en-GB"/>
+          </w:rPr>
+          <w:t>scientific</w:t>
+        </w:r>
+      </w:hyperlink>
+      <w:r>
+        <w:rPr>
+          <w:lang w:val="en-GB"/>
+        </w:rPr>
+        <w:t>[2]</w:t>
+      </w:r>
+      <w:r>
+        <w:rPr>
+          <w:lang w:val="en-GB"/>
+        </w:rPr>
+        <w:t xml:space="preserve"> and </w:t>
+      </w:r>
+      <w:hyperlink r:id="rId8" w:history="1">
+        <w:r>
+          <w:rPr>
+            <w:rStyle w:val="Hipervnculo"/>
+            <w:lang w:val="en-GB"/>
+          </w:rPr>
+          <w:t>technological advan</w:t>
         </w:r>
         <w:r>
           <w:rPr>
             <w:rStyle w:val="Hipervnculo"/>
             <w:lang w:val="en-GB"/>
           </w:rPr>
-          <w:t>u</w:t>
+          <w:t>c</w:t>
         </w:r>
         <w:r>
           <w:rPr>
             <w:rStyle w:val="Hipervnculo"/>
             <w:lang w:val="en-GB"/>
           </w:rPr>
-          <w:t>ggestions</w:t>
-        </w:r>
-      </w:hyperlink>
-      <w:r>
-        <w:rPr>
-          <w:lang w:val="en-GB"/>
-        </w:rPr>
-        <w:t xml:space="preserve"> for capstone projects</w:t>
-      </w:r>
-      <w:r>
-        <w:rPr>
-          <w:lang w:val="en-GB"/>
-        </w:rPr>
-        <w:t>)</w:t>
-      </w:r>
-    </w:p>
-    <w:p>
-      <w:pPr>
-        <w:pStyle w:val="Ttulo2"/>
-        <w:rPr>
-          <w:lang w:val="en-GB"/>
-        </w:rPr>
-      </w:pPr>
-      <w:r>
-        <w:rPr>
-          <w:lang w:val="en-GB"/>
-        </w:rPr>
-        <w:t>Domain Background</w:t>
-      </w:r>
-    </w:p>
-    <w:p>
-      <w:pPr>
-        <w:rPr>
-          <w:lang w:val="en-GB"/>
-        </w:rPr>
-      </w:pPr>
-      <w:r>
-        <w:rPr>
-          <w:lang w:val="en-GB"/>
-        </w:rPr>
-        <w:t xml:space="preserve">Individuals, hedge funds and all kinds of investors have been using different </w:t>
-      </w:r>
-      <w:r>
-        <w:rPr>
-          <w:lang w:val="en-GB"/>
-        </w:rPr>
-        <w:t>types</w:t>
-      </w:r>
-      <w:r>
-        <w:rPr>
-          <w:lang w:val="en-GB"/>
-        </w:rPr>
-        <w:t xml:space="preserve"> of financial models to make profitable investments on company stocks.</w:t>
-      </w:r>
-      <w:r>
-        <w:rPr>
-          <w:lang w:val="en-GB"/>
-        </w:rPr>
-        <w:t xml:space="preserve"> With the </w:t>
-      </w:r>
-      <w:hyperlink r:id="rId6" w:history="1">
-        <w:r>
-          <w:rPr>
-            <w:rStyle w:val="Hipervnculo"/>
-            <w:lang w:val="en-GB"/>
-          </w:rPr>
-          <w:t>scientific and technological advantages</w:t>
+          <w:t>es</w:t>
         </w:r>
       </w:hyperlink>
       <w:r>
@@ -500,7 +520,6 @@
                 <w:bCs/>
               </w:rPr>
             </w:pPr>
-            <w:proofErr w:type="spellStart"/>
             <w:r>
               <w:rPr>
                 <w:b/>
@@ -508,7 +527,6 @@
               </w:rPr>
               <w:t>Close</w:t>
             </w:r>
-            <w:proofErr w:type="spellEnd"/>
           </w:p>
         </w:tc>
         <w:tc>
@@ -524,7 +542,6 @@
                 <w:bCs/>
               </w:rPr>
             </w:pPr>
-            <w:proofErr w:type="spellStart"/>
             <w:r>
               <w:rPr>
                 <w:b/>
@@ -532,7 +549,6 @@
               </w:rPr>
               <w:t>Volume</w:t>
             </w:r>
-            <w:proofErr w:type="spellEnd"/>
           </w:p>
         </w:tc>
         <w:tc>
@@ -548,7 +564,6 @@
                 <w:bCs/>
               </w:rPr>
             </w:pPr>
-            <w:proofErr w:type="spellStart"/>
             <w:r>
               <w:rPr>
                 <w:b/>
@@ -563,23 +578,13 @@
               </w:rPr>
               <w:t>usted</w:t>
             </w:r>
-            <w:proofErr w:type="spellEnd"/>
             <w:r>
               <w:rPr>
                 <w:b/>
                 <w:bCs/>
               </w:rPr>
-              <w:t xml:space="preserve"> </w:t>
-            </w:r>
-            <w:proofErr w:type="spellStart"/>
-            <w:r>
-              <w:rPr>
-                <w:b/>
-                <w:bCs/>
-              </w:rPr>
-              <w:t>Close</w:t>
-            </w:r>
-            <w:proofErr w:type="spellEnd"/>
+              <w:t xml:space="preserve"> Close</w:t>
+            </w:r>
           </w:p>
         </w:tc>
       </w:tr>
@@ -1096,19 +1101,7 @@
         <w:rPr>
           <w:lang w:val="en-GB"/>
         </w:rPr>
-        <w:t>A</w:t>
-      </w:r>
-      <w:r>
-        <w:rPr>
-          <w:lang w:val="en-GB"/>
-        </w:rPr>
-        <w:t>nd we want to predict the Adjusted Close price for March</w:t>
-      </w:r>
-      <w:r>
-        <w:rPr>
-          <w:lang w:val="en-GB"/>
-        </w:rPr>
-        <w:t>. The following would be the solution outcome.</w:t>
+        <w:t>And we want to predict the Adjusted Close price for March. The following would be the solution outcome.</w:t>
       </w:r>
     </w:p>
     <w:p>
@@ -1209,47 +1202,20 @@
                 <w:bCs/>
               </w:rPr>
             </w:pPr>
-            <w:proofErr w:type="spellStart"/>
             <w:r>
               <w:rPr>
                 <w:b/>
                 <w:bCs/>
               </w:rPr>
-              <w:t>Predicted</w:t>
-            </w:r>
-            <w:proofErr w:type="spellEnd"/>
+              <w:t xml:space="preserve">Predicted </w:t>
+            </w:r>
             <w:r>
               <w:rPr>
                 <w:b/>
                 <w:bCs/>
               </w:rPr>
-              <w:t xml:space="preserve"> </w:t>
-            </w:r>
-            <w:proofErr w:type="spellStart"/>
-            <w:r>
-              <w:rPr>
-                <w:b/>
-                <w:bCs/>
-              </w:rPr>
-              <w:t>Adj</w:t>
-            </w:r>
-            <w:proofErr w:type="spellEnd"/>
-            <w:r>
-              <w:rPr>
-                <w:b/>
-                <w:bCs/>
-              </w:rPr>
-              <w:t xml:space="preserve"> </w:t>
-            </w:r>
-            <w:proofErr w:type="spellStart"/>
-            <w:r>
-              <w:rPr>
-                <w:b/>
-                <w:bCs/>
-              </w:rPr>
-              <w:t>Close</w:t>
-            </w:r>
-            <w:proofErr w:type="spellEnd"/>
+              <w:t>Adj Close</w:t>
+            </w:r>
           </w:p>
         </w:tc>
       </w:tr>
@@ -1519,6 +1485,13 @@
           <w:lang w:val="en-GB"/>
         </w:rPr>
       </w:pPr>
+      <w:r>
+        <w:rPr>
+          <w:lang w:val="en-GB"/>
+        </w:rPr>
+        <w:br/>
+        <w:t>Needless to say, given the prediction consists of real numbers, this is a regression problem.</w:t>
+      </w:r>
     </w:p>
     <w:p>
       <w:pPr>
@@ -1544,6 +1517,12 @@
         <w:rPr>
           <w:lang w:val="en-GB"/>
         </w:rPr>
+        <w:br/>
+      </w:r>
+      <w:r>
+        <w:rPr>
+          <w:lang w:val="en-GB"/>
+        </w:rPr>
         <w:t>T</w:t>
       </w:r>
       <w:r>
@@ -1552,14 +1531,21 @@
         </w:rPr>
         <w:t xml:space="preserve">he proposed solution is to use </w:t>
       </w:r>
-      <w:proofErr w:type="spellStart"/>
-      <w:r>
-        <w:rPr>
-          <w:lang w:val="en-GB"/>
-        </w:rPr>
-        <w:t>AutoGluon</w:t>
-      </w:r>
-      <w:proofErr w:type="spellEnd"/>
+      <w:hyperlink r:id="rId9" w:history="1">
+        <w:r>
+          <w:rPr>
+            <w:rStyle w:val="Hipervnculo"/>
+            <w:lang w:val="en-GB"/>
+          </w:rPr>
+          <w:t>AutoGluon</w:t>
+        </w:r>
+      </w:hyperlink>
+      <w:r>
+        <w:rPr>
+          <w:lang w:val="en-GB"/>
+        </w:rPr>
+        <w:t>[3]</w:t>
+      </w:r>
       <w:r>
         <w:rPr>
           <w:lang w:val="en-GB"/>
@@ -1613,59 +1599,26 @@
         <w:rPr>
           <w:lang w:val="en-GB"/>
         </w:rPr>
-        <w:t xml:space="preserve">We are going to use the best model suggested with </w:t>
-      </w:r>
-      <w:proofErr w:type="spellStart"/>
-      <w:r>
-        <w:rPr>
-          <w:lang w:val="en-GB"/>
-        </w:rPr>
-        <w:t>Autogluon</w:t>
-      </w:r>
-      <w:proofErr w:type="spellEnd"/>
-      <w:r>
-        <w:rPr>
-          <w:lang w:val="en-GB"/>
-        </w:rPr>
-        <w:t xml:space="preserve">. The underlying models can have different metrics, so we’re going to </w:t>
-      </w:r>
-      <w:r>
-        <w:rPr>
-          <w:lang w:val="en-GB"/>
-        </w:rPr>
-        <w:t xml:space="preserve">base on </w:t>
-      </w:r>
-      <w:proofErr w:type="spellStart"/>
-      <w:r>
-        <w:rPr>
-          <w:lang w:val="en-GB"/>
-        </w:rPr>
-        <w:t>Autogluon’s</w:t>
-      </w:r>
-      <w:proofErr w:type="spellEnd"/>
-      <w:r>
-        <w:rPr>
-          <w:lang w:val="en-GB"/>
-        </w:rPr>
-        <w:t xml:space="preserve"> score.</w:t>
-      </w:r>
-      <w:r>
-        <w:rPr>
-          <w:lang w:val="en-GB"/>
-        </w:rPr>
-        <w:t xml:space="preserve"> </w:t>
-      </w:r>
-    </w:p>
-    <w:p>
-      <w:pPr>
-        <w:rPr>
-          <w:lang w:val="en-GB"/>
-        </w:rPr>
-      </w:pPr>
-      <w:r>
-        <w:rPr>
-          <w:lang w:val="en-GB"/>
-        </w:rPr>
+        <w:t>We are going to use the best model suggested with Autogluon</w:t>
+      </w:r>
+      <w:r>
+        <w:rPr>
+          <w:lang w:val="en-GB"/>
+        </w:rPr>
+        <w:t xml:space="preserve">. </w:t>
+      </w:r>
+    </w:p>
+    <w:p>
+      <w:pPr>
+        <w:rPr>
+          <w:lang w:val="en-GB"/>
+        </w:rPr>
+      </w:pPr>
+      <w:r>
+        <w:rPr>
+          <w:lang w:val="en-GB"/>
+        </w:rPr>
+        <w:lastRenderedPageBreak/>
         <w:t>The final user is intended to provide:</w:t>
       </w:r>
     </w:p>
@@ -1684,7 +1637,6 @@
         <w:rPr>
           <w:lang w:val="en-GB"/>
         </w:rPr>
-        <w:lastRenderedPageBreak/>
         <w:t>Ticker (for example, AAPL)</w:t>
       </w:r>
     </w:p>
@@ -1764,21 +1716,7 @@
         <w:rPr>
           <w:lang w:val="en-GB"/>
         </w:rPr>
-        <w:t xml:space="preserve">, an </w:t>
-      </w:r>
-      <w:proofErr w:type="spellStart"/>
-      <w:r>
-        <w:rPr>
-          <w:lang w:val="en-GB"/>
-        </w:rPr>
-        <w:t>AutoGluon</w:t>
-      </w:r>
-      <w:proofErr w:type="spellEnd"/>
-      <w:r>
-        <w:rPr>
-          <w:lang w:val="en-GB"/>
-        </w:rPr>
-        <w:t xml:space="preserve"> model will be trained. Finally, the model will be queried </w:t>
+        <w:t xml:space="preserve">, an AutoGluon model will be trained. Finally, the model will be queried </w:t>
       </w:r>
       <w:r>
         <w:rPr>
@@ -1813,6 +1751,12 @@
           <w:lang w:val="en-GB"/>
         </w:rPr>
       </w:pPr>
+      <w:r>
+        <w:rPr>
+          <w:lang w:val="en-GB"/>
+        </w:rPr>
+        <w:br/>
+      </w:r>
       <w:r>
         <w:rPr>
           <w:lang w:val="en-GB"/>
@@ -1849,16 +1793,8 @@
         <w:rPr>
           <w:lang w:val="en-GB"/>
         </w:rPr>
-        <w:t xml:space="preserve"> request to a parameterized </w:t>
-      </w:r>
-      <w:proofErr w:type="spellStart"/>
-      <w:r>
-        <w:rPr>
-          <w:lang w:val="en-GB"/>
-        </w:rPr>
-        <w:t>url</w:t>
-      </w:r>
-      <w:proofErr w:type="spellEnd"/>
+        <w:t xml:space="preserve"> request to a parameterized url</w:t>
+      </w:r>
       <w:r>
         <w:rPr>
           <w:lang w:val="en-GB"/>
@@ -1962,31 +1898,13 @@
           <w:lang w:val="en-GB"/>
         </w:rPr>
       </w:pPr>
-      <w:proofErr w:type="spellStart"/>
       <w:r>
         <w:rPr>
           <w:rFonts w:ascii="Consolas" w:hAnsi="Consolas"/>
           <w:lang w:val="en-GB"/>
         </w:rPr>
-        <w:t>Date,Open,High,Low,Close,Adj</w:t>
-      </w:r>
-      <w:proofErr w:type="spellEnd"/>
-      <w:r>
-        <w:rPr>
-          <w:rFonts w:ascii="Consolas" w:hAnsi="Consolas"/>
-          <w:lang w:val="en-GB"/>
-        </w:rPr>
-        <w:t xml:space="preserve"> </w:t>
-      </w:r>
-      <w:proofErr w:type="spellStart"/>
-      <w:r>
-        <w:rPr>
-          <w:rFonts w:ascii="Consolas" w:hAnsi="Consolas"/>
-          <w:lang w:val="en-GB"/>
-        </w:rPr>
-        <w:t>Close,Volume</w:t>
-      </w:r>
-      <w:proofErr w:type="spellEnd"/>
+        <w:t>Date,Open,High,Low,Close,Adj Close,Volume</w:t>
+      </w:r>
     </w:p>
     <w:p>
       <w:pPr>
@@ -2479,19 +2397,11 @@
                 <w:lang w:val="en-GB"/>
               </w:rPr>
             </w:pPr>
-            <w:proofErr w:type="spellStart"/>
             <w:r>
               <w:rPr>
                 <w:lang w:val="en-GB"/>
               </w:rPr>
-              <w:t>Adj</w:t>
-            </w:r>
-            <w:proofErr w:type="spellEnd"/>
-            <w:r>
-              <w:rPr>
-                <w:lang w:val="en-GB"/>
-              </w:rPr>
-              <w:t xml:space="preserve"> Close</w:t>
+              <w:t>Adj Close</w:t>
             </w:r>
           </w:p>
         </w:tc>
@@ -2629,7 +2539,6 @@
         </w:rPr>
         <w:t xml:space="preserve">the forecast range will be always in the past, so we can compare with the ground truth, this is called </w:t>
       </w:r>
-      <w:proofErr w:type="spellStart"/>
       <w:r>
         <w:rPr>
           <w:b/>
@@ -2638,7 +2547,6 @@
         </w:rPr>
         <w:t>backtest</w:t>
       </w:r>
-      <w:proofErr w:type="spellEnd"/>
       <w:r>
         <w:rPr>
           <w:lang w:val="en-GB"/>
@@ -2656,7 +2564,69 @@
         <w:rPr>
           <w:lang w:val="en-GB"/>
         </w:rPr>
-        <w:t>According to the example in the problem statement, we would train the data for February but we would make a prediction for March and then compare it with the ground truth (actual prices from march, which is the benchmark).</w:t>
+        <w:lastRenderedPageBreak/>
+        <w:t xml:space="preserve">According to the example in the problem statement, we would train the data for February but we would make a prediction for March and then compare it with the ground truth (actual prices from march, which is the </w:t>
+      </w:r>
+      <w:r>
+        <w:rPr>
+          <w:lang w:val="en-GB"/>
+        </w:rPr>
+        <w:t>reference point</w:t>
+      </w:r>
+      <w:r>
+        <w:rPr>
+          <w:lang w:val="en-GB"/>
+        </w:rPr>
+        <w:t>).</w:t>
+      </w:r>
+    </w:p>
+    <w:p>
+      <w:pPr>
+        <w:rPr>
+          <w:lang w:val="en-GB"/>
+        </w:rPr>
+      </w:pPr>
+      <w:r>
+        <w:rPr>
+          <w:lang w:val="en-GB"/>
+        </w:rPr>
+        <w:t>It would be ideal to use another trained model as a benchmark</w:t>
+      </w:r>
+      <w:r>
+        <w:rPr>
+          <w:lang w:val="en-GB"/>
+        </w:rPr>
+        <w:t>, a well known</w:t>
+      </w:r>
+      <w:r>
+        <w:rPr>
+          <w:lang w:val="en-GB"/>
+        </w:rPr>
+        <w:t xml:space="preserve">. However, running another model would add complexity to the project. </w:t>
+      </w:r>
+      <w:r>
+        <w:rPr>
+          <w:lang w:val="en-GB"/>
+        </w:rPr>
+        <w:t>Therfore</w:t>
+      </w:r>
+      <w:r>
+        <w:rPr>
+          <w:lang w:val="en-GB"/>
+        </w:rPr>
+        <w:t xml:space="preserve">, for simplicity we’re going to use </w:t>
+      </w:r>
+      <w:r>
+        <w:rPr>
+          <w:lang w:val="en-GB"/>
+        </w:rPr>
+        <w:t>the moving average (average of the previous n-points)</w:t>
+      </w:r>
+      <w:r>
+        <w:rPr>
+          <w:lang w:val="en-GB"/>
+        </w:rPr>
+        <w:t xml:space="preserve"> as benchmark model.</w:t>
       </w:r>
     </w:p>
     <w:p>
@@ -2670,7 +2640,46 @@
         <w:rPr>
           <w:lang w:val="en-GB"/>
         </w:rPr>
-        <w:lastRenderedPageBreak/>
+        <w:t>Evaluation metric</w:t>
+      </w:r>
+    </w:p>
+    <w:p>
+      <w:pPr>
+        <w:rPr>
+          <w:lang w:val="en-GB"/>
+        </w:rPr>
+      </w:pPr>
+      <w:r>
+        <w:rPr>
+          <w:lang w:val="en-GB"/>
+        </w:rPr>
+        <w:t xml:space="preserve">Given the regression nature of this problem, the model is going to use the RMSE (root mean squared error) as evaluation metric. </w:t>
+      </w:r>
+    </w:p>
+    <w:p>
+      <w:pPr>
+        <w:rPr>
+          <w:lang w:val="en-GB"/>
+        </w:rPr>
+      </w:pPr>
+      <w:r>
+        <w:rPr>
+          <w:lang w:val="en-GB"/>
+        </w:rPr>
+        <w:t>RMSE is Autogluon’s default for regression. However, for the inference reports, it transforms the RMSE (and any metric) to a “score” where lower is better, including negatives. So, RMSE will be used internally but we’ll see a different normalized score in the final reports.</w:t>
+      </w:r>
+    </w:p>
+    <w:p>
+      <w:pPr>
+        <w:pStyle w:val="Ttulo2"/>
+        <w:rPr>
+          <w:lang w:val="en-GB"/>
+        </w:rPr>
+      </w:pPr>
+      <w:r>
+        <w:rPr>
+          <w:lang w:val="en-GB"/>
+        </w:rPr>
         <w:t>Project Design</w:t>
       </w:r>
     </w:p>
@@ -2684,17 +2693,48 @@
         <w:rPr>
           <w:lang w:val="en-GB"/>
         </w:rPr>
-        <w:t>Let’s start by the UI. There will be a form where the user will specify the ticker, lookback and forecast periods in months:</w:t>
-      </w:r>
-    </w:p>
-    <w:p>
-      <w:pPr>
-        <w:rPr>
-          <w:lang w:val="en-GB"/>
-        </w:rPr>
-      </w:pPr>
-      <w:r>
-        <w:rPr>
+        <w:br/>
+      </w:r>
+      <w:r>
+        <w:rPr>
+          <w:lang w:val="en-GB"/>
+        </w:rPr>
+        <w:t xml:space="preserve">Let’s start by the </w:t>
+      </w:r>
+      <w:r>
+        <w:rPr>
+          <w:lang w:val="en-GB"/>
+        </w:rPr>
+        <w:t xml:space="preserve">Web </w:t>
+      </w:r>
+      <w:r>
+        <w:rPr>
+          <w:lang w:val="en-GB"/>
+        </w:rPr>
+        <w:t>UI</w:t>
+      </w:r>
+      <w:r>
+        <w:rPr>
+          <w:lang w:val="en-GB"/>
+        </w:rPr>
+        <w:t xml:space="preserve"> (hosted on S3 with Cloudfront)</w:t>
+      </w:r>
+      <w:r>
+        <w:rPr>
+          <w:lang w:val="en-GB"/>
+        </w:rPr>
+        <w:t>. There will be a form where the user will specify the ticker, lookback and forecast periods in months:</w:t>
+      </w:r>
+    </w:p>
+    <w:p>
+      <w:pPr>
+        <w:rPr>
+          <w:lang w:val="en-GB"/>
+        </w:rPr>
+      </w:pPr>
+      <w:r>
+        <w:rPr>
+          <w:noProof/>
           <w:lang w:val="en-GB"/>
         </w:rPr>
         <w:drawing>
@@ -2713,7 +2753,7 @@
                     <pic:cNvPicPr/>
                   </pic:nvPicPr>
                   <pic:blipFill>
-                    <a:blip r:embed="rId7"/>
+                    <a:blip r:embed="rId10"/>
                     <a:stretch>
                       <a:fillRect/>
                     </a:stretch>
@@ -2744,21 +2784,7 @@
         <w:rPr>
           <w:lang w:val="en-GB"/>
         </w:rPr>
-        <w:t>When clicking the “</w:t>
-      </w:r>
-      <w:proofErr w:type="spellStart"/>
-      <w:r>
-        <w:rPr>
-          <w:lang w:val="en-GB"/>
-        </w:rPr>
-        <w:t>Backtest</w:t>
-      </w:r>
-      <w:proofErr w:type="spellEnd"/>
-      <w:r>
-        <w:rPr>
-          <w:lang w:val="en-GB"/>
-        </w:rPr>
-        <w:t xml:space="preserve"> Forecast” button, the whole ML flow will be executed on AWS</w:t>
+        <w:t>When clicking the “Backtest Forecast” button, the whole ML flow will be executed on AWS</w:t>
       </w:r>
       <w:r>
         <w:rPr>
@@ -2795,7 +2821,7 @@
                     </pic:cNvPicPr>
                   </pic:nvPicPr>
                   <pic:blipFill rotWithShape="1">
-                    <a:blip r:embed="rId8">
+                    <a:blip r:embed="rId11">
                       <a:extLst>
                         <a:ext uri="{28A0092B-C50C-407E-A947-70E740481C1C}">
                           <a14:useLocalDpi xmlns:a14="http://schemas.microsoft.com/office/drawing/2010/main" val="0"/>
@@ -2845,21 +2871,8 @@
         <w:rPr>
           <w:lang w:val="en-GB"/>
         </w:rPr>
-        <w:t>When the use clicks the “</w:t>
-      </w:r>
-      <w:proofErr w:type="spellStart"/>
-      <w:r>
-        <w:rPr>
-          <w:lang w:val="en-GB"/>
-        </w:rPr>
-        <w:t>Backtest</w:t>
-      </w:r>
-      <w:proofErr w:type="spellEnd"/>
-      <w:r>
-        <w:rPr>
-          <w:lang w:val="en-GB"/>
-        </w:rPr>
-        <w:t xml:space="preserve"> forecast” button, it will call the </w:t>
+        <w:lastRenderedPageBreak/>
+        <w:t xml:space="preserve">When the use clicks the “Backtest forecast” button, it will call the </w:t>
       </w:r>
       <w:r>
         <w:rPr>
@@ -2877,21 +2890,7 @@
         <w:rPr>
           <w:lang w:val="en-GB"/>
         </w:rPr>
-        <w:t xml:space="preserve"> (ticker, </w:t>
-      </w:r>
-      <w:proofErr w:type="spellStart"/>
-      <w:r>
-        <w:rPr>
-          <w:lang w:val="en-GB"/>
-        </w:rPr>
-        <w:t>looback</w:t>
-      </w:r>
-      <w:proofErr w:type="spellEnd"/>
-      <w:r>
-        <w:rPr>
-          <w:lang w:val="en-GB"/>
-        </w:rPr>
-        <w:t xml:space="preserve"> period, forecast period)</w:t>
+        <w:t xml:space="preserve"> (ticker, looback period, forecast period)</w:t>
       </w:r>
     </w:p>
     <w:p>
@@ -2921,21 +2920,7 @@
         <w:rPr>
           <w:lang w:val="en-GB"/>
         </w:rPr>
-        <w:t xml:space="preserve">form a </w:t>
-      </w:r>
-      <w:proofErr w:type="spellStart"/>
-      <w:r>
-        <w:rPr>
-          <w:lang w:val="en-GB"/>
-        </w:rPr>
-        <w:t>url</w:t>
-      </w:r>
-      <w:proofErr w:type="spellEnd"/>
-      <w:r>
-        <w:rPr>
-          <w:lang w:val="en-GB"/>
-        </w:rPr>
-        <w:t xml:space="preserve"> to request Yahoo a CSV with the input data</w:t>
+        <w:t>form a url to request Yahoo a CSV with the input data</w:t>
       </w:r>
       <w:r>
         <w:rPr>
@@ -3015,7 +3000,7 @@
         </w:rPr>
         <w:t xml:space="preserve">. (This has been based on this </w:t>
       </w:r>
-      <w:hyperlink r:id="rId9" w:history="1">
+      <w:hyperlink r:id="rId12" w:history="1">
         <w:r>
           <w:rPr>
             <w:rStyle w:val="Hipervnculo"/>
@@ -3026,6 +3011,13 @@
       </w:hyperlink>
       <w:r>
         <w:rPr>
+          <w:rStyle w:val="Hipervnculo"/>
+          <w:lang w:val="en-GB"/>
+        </w:rPr>
+        <w:t>[4]</w:t>
+      </w:r>
+      <w:r>
+        <w:rPr>
           <w:lang w:val="en-GB"/>
         </w:rPr>
         <w:t>).</w:t>
@@ -3052,21 +3044,7 @@
         <w:rPr>
           <w:lang w:val="en-GB"/>
         </w:rPr>
-        <w:t xml:space="preserve"> (using </w:t>
-      </w:r>
-      <w:proofErr w:type="spellStart"/>
-      <w:r>
-        <w:rPr>
-          <w:lang w:val="en-GB"/>
-        </w:rPr>
-        <w:t>AutoGluon</w:t>
-      </w:r>
-      <w:proofErr w:type="spellEnd"/>
-      <w:r>
-        <w:rPr>
-          <w:lang w:val="en-GB"/>
-        </w:rPr>
-        <w:t xml:space="preserve"> algorithms)</w:t>
+        <w:t xml:space="preserve"> (using AutoGluon algorithms)</w:t>
       </w:r>
       <w:r>
         <w:rPr>
@@ -3138,7 +3116,6 @@
         <w:rPr>
           <w:lang w:val="en-GB"/>
         </w:rPr>
-        <w:lastRenderedPageBreak/>
         <w:t>The UI, which knows the training job name, poll</w:t>
       </w:r>
       <w:r>
@@ -3225,44 +3202,43 @@
         <w:rPr>
           <w:lang w:val="en-GB"/>
         </w:rPr>
-        <w:t xml:space="preserve">Finally, the UI will </w:t>
-      </w:r>
-      <w:r>
-        <w:rPr>
-          <w:lang w:val="en-GB"/>
-        </w:rPr>
-        <w:t xml:space="preserve">show the </w:t>
-      </w:r>
-      <w:proofErr w:type="spellStart"/>
-      <w:r>
-        <w:rPr>
-          <w:lang w:val="en-GB"/>
-        </w:rPr>
-        <w:t>backtest</w:t>
-      </w:r>
-      <w:proofErr w:type="spellEnd"/>
-      <w:r>
-        <w:rPr>
-          <w:lang w:val="en-GB"/>
-        </w:rPr>
-        <w:t xml:space="preserve"> vs the ground truth in a chart</w:t>
-      </w:r>
-    </w:p>
-    <w:p>
-      <w:pPr>
-        <w:rPr>
-          <w:lang w:val="en-GB"/>
-        </w:rPr>
-      </w:pPr>
-    </w:p>
-    <w:p>
-      <w:pPr>
-        <w:rPr>
-          <w:lang w:val="en-GB"/>
-        </w:rPr>
-      </w:pPr>
-      <w:r>
-        <w:rPr>
+        <w:t xml:space="preserve">Finally, the </w:t>
+      </w:r>
+      <w:r>
+        <w:rPr>
+          <w:lang w:val="en-GB"/>
+        </w:rPr>
+        <w:t xml:space="preserve">React </w:t>
+      </w:r>
+      <w:r>
+        <w:rPr>
+          <w:lang w:val="en-GB"/>
+        </w:rPr>
+        <w:t xml:space="preserve">UI will </w:t>
+      </w:r>
+      <w:r>
+        <w:rPr>
+          <w:lang w:val="en-GB"/>
+        </w:rPr>
+        <w:t>show the backtest vs the ground truth in a chart</w:t>
+      </w:r>
+    </w:p>
+    <w:p>
+      <w:pPr>
+        <w:rPr>
+          <w:lang w:val="en-GB"/>
+        </w:rPr>
+      </w:pPr>
+    </w:p>
+    <w:p>
+      <w:pPr>
+        <w:rPr>
+          <w:lang w:val="en-GB"/>
+        </w:rPr>
+      </w:pPr>
+      <w:r>
+        <w:rPr>
+          <w:noProof/>
           <w:lang w:val="en-GB"/>
         </w:rPr>
         <w:drawing>
@@ -3281,7 +3257,7 @@
                     <pic:cNvPicPr/>
                   </pic:nvPicPr>
                   <pic:blipFill>
-                    <a:blip r:embed="rId10"/>
+                    <a:blip r:embed="rId13"/>
                     <a:stretch>
                       <a:fillRect/>
                     </a:stretch>
@@ -3348,6 +3324,12 @@
         <w:rPr>
           <w:lang w:val="en-GB"/>
         </w:rPr>
+        <w:br/>
+      </w:r>
+      <w:r>
+        <w:rPr>
+          <w:lang w:val="en-GB"/>
+        </w:rPr>
         <w:t>There are several improvements for this project that became out of scope due to tim</w:t>
       </w:r>
       <w:r>
@@ -3420,21 +3402,7 @@
         <w:rPr>
           <w:lang w:val="en-GB"/>
         </w:rPr>
-        <w:t xml:space="preserve">Use an algorithm specifically tailored for time series, like TS-Gluon or </w:t>
-      </w:r>
-      <w:proofErr w:type="spellStart"/>
-      <w:r>
-        <w:rPr>
-          <w:lang w:val="en-GB"/>
-        </w:rPr>
-        <w:t>DeepAR</w:t>
-      </w:r>
-      <w:proofErr w:type="spellEnd"/>
-      <w:r>
-        <w:rPr>
-          <w:lang w:val="en-GB"/>
-        </w:rPr>
-        <w:t>.</w:t>
+        <w:t>Use an algorithm specifically tailored for time series, like TS-Gluon or DeepAR.</w:t>
       </w:r>
     </w:p>
     <w:p>
@@ -3452,21 +3420,8 @@
         <w:rPr>
           <w:lang w:val="en-GB"/>
         </w:rPr>
-        <w:t xml:space="preserve">Use </w:t>
-      </w:r>
-      <w:proofErr w:type="spellStart"/>
-      <w:r>
-        <w:rPr>
-          <w:lang w:val="en-GB"/>
-        </w:rPr>
-        <w:t>Sagemaker’s</w:t>
-      </w:r>
-      <w:proofErr w:type="spellEnd"/>
-      <w:r>
-        <w:rPr>
-          <w:lang w:val="en-GB"/>
-        </w:rPr>
-        <w:t xml:space="preserve"> Processing and Batch Transform Jobs</w:t>
+        <w:lastRenderedPageBreak/>
+        <w:t>Use Sagemaker’s Processing and Batch Transform Jobs</w:t>
       </w:r>
     </w:p>
     <w:p>
@@ -3532,21 +3487,7 @@
         <w:rPr>
           <w:lang w:val="en-GB"/>
         </w:rPr>
-        <w:t xml:space="preserve">Use AWS SNS and </w:t>
-      </w:r>
-      <w:proofErr w:type="spellStart"/>
-      <w:r>
-        <w:rPr>
-          <w:lang w:val="en-GB"/>
-        </w:rPr>
-        <w:t>websockets</w:t>
-      </w:r>
-      <w:proofErr w:type="spellEnd"/>
-      <w:r>
-        <w:rPr>
-          <w:lang w:val="en-GB"/>
-        </w:rPr>
-        <w:t xml:space="preserve"> to notify the client when batch transform is done</w:t>
+        <w:t>Use AWS SNS and websockets to notify the client when batch transform is done</w:t>
       </w:r>
     </w:p>
     <w:p>
@@ -3564,8 +3505,257 @@
         <w:rPr>
           <w:lang w:val="en-GB"/>
         </w:rPr>
-        <w:t>Improve the UI</w:t>
-      </w:r>
+        <w:t>Compare with a proven domain specific benchmark model</w:t>
+      </w:r>
+    </w:p>
+    <w:p>
+      <w:pPr>
+        <w:pStyle w:val="Ttulo2"/>
+        <w:rPr>
+          <w:lang w:val="en-GB"/>
+        </w:rPr>
+      </w:pPr>
+      <w:r>
+        <w:rPr>
+          <w:lang w:val="en-GB"/>
+        </w:rPr>
+        <w:t>References</w:t>
+      </w:r>
+    </w:p>
+    <w:p>
+      <w:pPr>
+        <w:pStyle w:val="Prrafodelista"/>
+        <w:rPr>
+          <w:lang w:val="en-GB"/>
+        </w:rPr>
+      </w:pPr>
+      <w:r>
+        <w:rPr>
+          <w:lang w:val="en-GB"/>
+        </w:rPr>
+        <w:br/>
+        <w:t>[1] Udacity,</w:t>
+      </w:r>
+      <w:r>
+        <w:rPr>
+          <w:rFonts w:ascii="Google Sans" w:hAnsi="Google Sans"/>
+          <w:color w:val="000000"/>
+          <w:sz w:val="36"/>
+          <w:szCs w:val="36"/>
+          <w:shd w:val="clear" w:color="auto" w:fill="FFFFFF"/>
+        </w:rPr>
+        <w:t xml:space="preserve"> </w:t>
+      </w:r>
+      <w:r>
+        <w:rPr>
+          <w:i/>
+          <w:iCs/>
+        </w:rPr>
+        <w:t>MLND Capstone Project Description</w:t>
+      </w:r>
+      <w:r>
+        <w:rPr>
+          <w:lang w:val="en-GB"/>
+        </w:rPr>
+        <w:t xml:space="preserve">,  </w:t>
+      </w:r>
+      <w:hyperlink r:id="rId14" w:history="1">
+        <w:r>
+          <w:rPr>
+            <w:rStyle w:val="Hipervnculo"/>
+            <w:lang w:val="en-GB"/>
+          </w:rPr>
+          <w:t>https://bit.ly/3sUY53e</w:t>
+        </w:r>
+      </w:hyperlink>
+    </w:p>
+    <w:p>
+      <w:pPr>
+        <w:pStyle w:val="Prrafodelista"/>
+        <w:numPr>
+          <w:ilvl w:val="0"/>
+          <w:numId w:val="1"/>
+        </w:numPr>
+        <w:rPr>
+          <w:lang w:val="en-GB"/>
+        </w:rPr>
+      </w:pPr>
+      <w:r>
+        <w:rPr>
+          <w:lang w:val="en-GB"/>
+        </w:rPr>
+        <w:t>[</w:t>
+      </w:r>
+      <w:r>
+        <w:rPr>
+          <w:lang w:val="en-GB"/>
+        </w:rPr>
+        <w:t>2</w:t>
+      </w:r>
+      <w:r>
+        <w:rPr>
+          <w:lang w:val="en-GB"/>
+        </w:rPr>
+        <w:t xml:space="preserve">] Wikipedia, </w:t>
+      </w:r>
+      <w:r>
+        <w:rPr>
+          <w:i/>
+          <w:iCs/>
+          <w:lang w:val="en-GB"/>
+        </w:rPr>
+        <w:t>Stock Market Prediction</w:t>
+      </w:r>
+      <w:r>
+        <w:rPr>
+          <w:i/>
+          <w:iCs/>
+          <w:lang w:val="en-GB"/>
+        </w:rPr>
+        <w:t xml:space="preserve">, </w:t>
+      </w:r>
+      <w:hyperlink r:id="rId15" w:history="1">
+        <w:r>
+          <w:rPr>
+            <w:rStyle w:val="Hipervnculo"/>
+            <w:lang w:val="en-GB"/>
+          </w:rPr>
+          <w:t>https://en.wikipedia.org/wiki/Stock_market_prediction</w:t>
+        </w:r>
+      </w:hyperlink>
+    </w:p>
+    <w:p>
+      <w:pPr>
+        <w:pStyle w:val="Prrafodelista"/>
+        <w:numPr>
+          <w:ilvl w:val="0"/>
+          <w:numId w:val="1"/>
+        </w:numPr>
+        <w:rPr>
+          <w:lang w:val="en-GB"/>
+        </w:rPr>
+      </w:pPr>
+      <w:r>
+        <w:rPr>
+          <w:lang w:val="en-GB"/>
+        </w:rPr>
+        <w:t>[</w:t>
+      </w:r>
+      <w:r>
+        <w:rPr>
+          <w:lang w:val="en-GB"/>
+        </w:rPr>
+        <w:t>3</w:t>
+      </w:r>
+      <w:r>
+        <w:rPr>
+          <w:lang w:val="en-GB"/>
+        </w:rPr>
+        <w:t xml:space="preserve">] AutoGluon: </w:t>
+      </w:r>
+      <w:r>
+        <w:rPr>
+          <w:i/>
+          <w:iCs/>
+          <w:lang w:val="en-GB"/>
+        </w:rPr>
+        <w:t>AutoML for Text, Image and Tabular Data</w:t>
+      </w:r>
+      <w:r>
+        <w:rPr>
+          <w:lang w:val="en-GB"/>
+        </w:rPr>
+        <w:t xml:space="preserve">, </w:t>
+      </w:r>
+      <w:hyperlink r:id="rId16" w:history="1">
+        <w:r>
+          <w:rPr>
+            <w:rStyle w:val="Hipervnculo"/>
+            <w:lang w:val="en-GB"/>
+          </w:rPr>
+          <w:t>https://auto.gluon.ai/</w:t>
+        </w:r>
+      </w:hyperlink>
+    </w:p>
+    <w:p>
+      <w:pPr>
+        <w:pStyle w:val="Prrafodelista"/>
+        <w:numPr>
+          <w:ilvl w:val="0"/>
+          <w:numId w:val="1"/>
+        </w:numPr>
+        <w:rPr>
+          <w:lang w:val="en-GB"/>
+        </w:rPr>
+      </w:pPr>
+      <w:r>
+        <w:rPr>
+          <w:lang w:val="en-GB"/>
+        </w:rPr>
+        <w:t xml:space="preserve">[4] AWS Machine Learning Blog, </w:t>
+      </w:r>
+      <w:r>
+        <w:rPr>
+          <w:i/>
+          <w:iCs/>
+          <w:lang w:val="en-GB"/>
+        </w:rPr>
+        <w:t>Code free machine learning</w:t>
+      </w:r>
+      <w:r>
+        <w:rPr>
+          <w:i/>
+          <w:iCs/>
+          <w:lang w:val="en-GB"/>
+        </w:rPr>
+        <w:t xml:space="preserve"> with AutoGluon</w:t>
+      </w:r>
+      <w:r>
+        <w:rPr>
+          <w:lang w:val="en-GB"/>
+        </w:rPr>
+        <w:t xml:space="preserve"> </w:t>
+      </w:r>
+      <w:hyperlink r:id="rId17" w:history="1">
+        <w:r>
+          <w:rPr>
+            <w:rStyle w:val="Hipervnculo"/>
+            <w:lang w:val="en-GB"/>
+          </w:rPr>
+          <w:t>https://go.aws/3BEQrhh</w:t>
+        </w:r>
+      </w:hyperlink>
+    </w:p>
+    <w:p>
+      <w:pPr>
+        <w:pStyle w:val="Prrafodelista"/>
+        <w:rPr>
+          <w:lang w:val="en-GB"/>
+        </w:rPr>
+      </w:pPr>
+    </w:p>
+    <w:p>
+      <w:pPr>
+        <w:pStyle w:val="Prrafodelista"/>
+        <w:rPr>
+          <w:lang w:val="en-GB"/>
+        </w:rPr>
+      </w:pPr>
+    </w:p>
+    <w:p>
+      <w:pPr>
+        <w:pStyle w:val="Prrafodelista"/>
+        <w:rPr>
+          <w:lang w:val="en-GB"/>
+        </w:rPr>
+      </w:pPr>
+    </w:p>
+    <w:p>
+      <w:pPr>
+        <w:rPr>
+          <w:lang w:val="en-GB"/>
+        </w:rPr>
+      </w:pPr>
     </w:p>
     <w:p>
       <w:pPr>
@@ -4726,6 +4916,14 @@
       <w:spacing w:after="0" w:line="240" w:lineRule="auto"/>
     </w:pPr>
   </w:style>
+  <w:style w:type="paragraph" w:styleId="Bibliografa">
+    <w:name w:val="Bibliography"/>
+    <w:basedOn w:val="Normal"/>
+    <w:next w:val="Normal"/>
+    <w:uiPriority w:val="37"/>
+    <w:unhideWhenUsed/>
+    <w:rsid w:val="00D17365"/>
+  </w:style>
 </w:styles>
 </file>
 
@@ -5022,4 +5220,66 @@
     </a:ext>
   </a:extLst>
 </a:theme>
+</file>
+
+<file path=customXml/item1.xml><?xml version="1.0" encoding="utf-8"?>
+<b:Sources xmlns:b="http://schemas.openxmlformats.org/officeDocument/2006/bibliography" xmlns="http://schemas.openxmlformats.org/officeDocument/2006/bibliography" SelectedStyle="\APASixthEditionOfficeOnline.xsl" StyleName="APA" Version="6">
+  <b:Source>
+    <b:Tag>Mig18</b:Tag>
+    <b:SourceType>InternetSite</b:SourceType>
+    <b:Guid>{49DFC3B2-F710-400C-A0F9-BD18C9AE43D1}</b:Guid>
+    <b:Author>
+      <b:Author>
+        <b:NameList xmlns:msxsl="urn:schemas-microsoft-com:xslt" xmlns:b="http://schemas.openxmlformats.org/officeDocument/2006/bibliography">
+          <b:Person>
+            <b:Last>Montañez</b:Last>
+            <b:First>Miguel</b:First>
+            <b:Middle>Alfonso Becerra</b:Middle>
+          </b:Person>
+          <b:Person>
+            <b:Last>Hernández</b:Last>
+            <b:First>Alejandro</b:First>
+            <b:Middle>Ortega</b:Middle>
+          </b:Person>
+          <b:Person>
+            <b:Last>Barrera</b:Last>
+            <b:First>Jhon</b:First>
+            <b:Middle>Alejandro Montañez</b:Middle>
+          </b:Person>
+          <b:Person>
+            <b:Last>Castillo</b:Last>
+            <b:First>Sinai</b:First>
+            <b:Middle>López</b:Middle>
+          </b:Person>
+        </b:NameList>
+      </b:Author>
+    </b:Author>
+    <b:Title>REDES NEURONALES EN PREDICCIÓN DE MERCADOS FINANCIEROS: UNA APLICACIÓN EN LA BOLSA MEXICANA DE VALORES (NEURAL NETWORKS IN FINANCIAL MARKET PREDICTION: AN APPLICATION IN THE MEXICAN STOCK EXCHANGE)</b:Title>
+    <b:InternetSiteTitle/>
+    <b:ProductionCompany/>
+    <b:Year>2018</b:Year>
+    <b:Month/>
+    <b:Day/>
+    <b:YearAccessed>2022</b:YearAccessed>
+    <b:MonthAccessed>2</b:MonthAccessed>
+    <b:DayAccessed>21</b:DayAccessed>
+    <b:URL>http://itc.mx/ojs/index.php/pistas/article/download/1778/1470</b:URL>
+    <b:Version/>
+    <b:ShortTitle/>
+    <b:StandardNumber/>
+    <b:Comments/>
+    <b:Medium/>
+    <b:DOI/>
+    <b:RefOrder>1</b:RefOrder>
+  </b:Source>
+</b:Sources>
+</file>
+
+<file path=customXml/itemProps1.xml><?xml version="1.0" encoding="utf-8"?>
+<ds:datastoreItem xmlns:ds="http://schemas.openxmlformats.org/officeDocument/2006/customXml" ds:itemID="{A1516A2F-D654-407C-921B-AB9064E68235}">
+  <ds:schemaRefs>
+    <ds:schemaRef ds:uri="http://schemas.openxmlformats.org/officeDocument/2006/bibliography"/>
+    <ds:schemaRef ds:uri="urn:schemas-microsoft-com:xslt"/>
+  </ds:schemaRefs>
+</ds:datastoreItem>
 </file>
</xml_diff>